<commit_message>
Fix presentation and documentation
</commit_message>
<xml_diff>
--- a/Documents/Documentation.docx
+++ b/Documents/Documentation.docx
@@ -635,6 +635,7 @@
                               <w:dataBinding w:prefixMappings="xmlns:ns0='http://purl.org/dc/elements/1.1/' xmlns:ns1='http://schemas.openxmlformats.org/package/2006/metadata/core-properties' " w:xpath="/ns1:coreProperties[1]/ns0:title[1]" w:storeItemID="{6C3C8BC8-F283-45AE-878A-BAB7291924A1}"/>
                               <w:text w:multiLine="1"/>
                             </w:sdtPr>
+                            <w:sdtEndPr/>
                             <w:sdtContent>
                               <w:r>
                                 <w:rPr>
@@ -662,6 +663,7 @@
                             <w:dataBinding w:prefixMappings="xmlns:ns0='http://purl.org/dc/elements/1.1/' xmlns:ns1='http://schemas.openxmlformats.org/package/2006/metadata/core-properties' " w:xpath="/ns1:coreProperties[1]/ns0:subject[1]" w:storeItemID="{6C3C8BC8-F283-45AE-878A-BAB7291924A1}"/>
                             <w:text/>
                           </w:sdtPr>
+                          <w:sdtEndPr/>
                           <w:sdtContent>
                             <w:p>
                               <w:pPr>
@@ -856,6 +858,7 @@
                               <w:calendar w:val="gregorian"/>
                             </w:date>
                           </w:sdtPr>
+                          <w:sdtEndPr/>
                           <w:sdtContent>
                             <w:p>
                               <w:pPr>
@@ -1154,6 +1157,7 @@
                             <w:dataBinding w:prefixMappings="xmlns:ns0='http://purl.org/dc/elements/1.1/' xmlns:ns1='http://schemas.openxmlformats.org/package/2006/metadata/core-properties' " w:xpath="/ns1:coreProperties[1]/ns0:creator[1]" w:storeItemID="{6C3C8BC8-F283-45AE-878A-BAB7291924A1}"/>
                             <w:text/>
                           </w:sdtPr>
+                          <w:sdtEndPr/>
                           <w:sdtContent>
                             <w:p>
                               <w:pPr>
@@ -1234,6 +1238,7 @@
                               <w:dataBinding w:prefixMappings="xmlns:ns0='http://schemas.openxmlformats.org/officeDocument/2006/extended-properties' " w:xpath="/ns0:Properties[1]/ns0:Company[1]" w:storeItemID="{6668398D-A668-4E3E-A5EB-62B293D839F1}"/>
                               <w:text/>
                             </w:sdtPr>
+                            <w:sdtEndPr/>
                             <w:sdtContent>
                               <w:r>
                                 <w:rPr>
@@ -1272,6 +1277,7 @@
                               <w:dataBinding w:prefixMappings="xmlns:ns0='http://schemas.microsoft.com/office/2006/coverPageProps' " w:xpath="/ns0:CoverPageProperties[1]/ns0:CompanyAddress[1]" w:storeItemID="{55AF091B-3C7A-41E3-B477-F2FDAA23CFDA}"/>
                               <w:text/>
                             </w:sdtPr>
+                            <w:sdtEndPr/>
                             <w:sdtContent>
                               <w:r>
                                 <w:rPr>
@@ -2489,15 +2495,63 @@
     <w:p>
       <w:pPr>
         <w:ind w:left="426"/>
+        <w:rPr>
+          <w:lang w:val="bg-BG"/>
+        </w:rPr>
       </w:pPr>
       <w:r>
-        <w:t xml:space="preserve">Our goal is to create </w:t>
+        <w:rPr>
+          <w:lang w:val="bg-BG"/>
+        </w:rPr>
+        <w:t xml:space="preserve">Целта на проекта ми е да създам </w:t>
       </w:r>
       <w:r>
-        <w:t>an application where you can learn about the body systems and test your skills afterwards</w:t>
+        <w:rPr>
+          <w:lang w:val="bg-BG"/>
+        </w:rPr>
+        <w:t>платформа за управление на проекти и проследяване на времето</w:t>
+      </w:r>
+      <w:r>
+        <w:t xml:space="preserve"> </w:t>
+      </w:r>
+      <w:r>
+        <w:rPr>
+          <w:lang w:val="bg-BG"/>
+        </w:rPr>
+        <w:t>за работа</w:t>
       </w:r>
       <w:r>
         <w:t>.</w:t>
+      </w:r>
+      <w:r>
+        <w:rPr>
+          <w:lang w:val="bg-BG"/>
+        </w:rPr>
+        <w:t xml:space="preserve"> Потребителят ще може да се регистрира с имейла и паролата си и да види задачите, които са му зададени или да създаде нови. Също така ще може да редактира или изтрива вече създадени задачи. </w:t>
+      </w:r>
+      <w:r>
+        <w:rPr>
+          <w:lang w:val="bg-BG"/>
+        </w:rPr>
+        <w:t xml:space="preserve">Трябва да </w:t>
+      </w:r>
+      <w:r>
+        <w:rPr>
+          <w:lang w:val="bg-BG"/>
+        </w:rPr>
+        <w:t xml:space="preserve">има създаден админски акаунт с различни </w:t>
+      </w:r>
+      <w:r>
+        <w:rPr>
+          <w:lang w:val="bg-BG"/>
+        </w:rPr>
+        <w:t xml:space="preserve">от на другите акаунти </w:t>
+      </w:r>
+      <w:r>
+        <w:rPr>
+          <w:lang w:val="bg-BG"/>
+        </w:rPr>
+        <w:t>привилегии като например да може да създава, изтрива и редактира потребители.</w:t>
       </w:r>
     </w:p>
     <w:p>
@@ -8665,21 +8719,6 @@
 </file>
 
 <file path=customXml/item1.xml><?xml version="1.0" encoding="utf-8"?>
-<?mso-contentType ?>
-<FormTemplates xmlns="http://schemas.microsoft.com/sharepoint/v3/contenttype/forms">
-  <Display>DocumentLibraryForm</Display>
-  <Edit>DocumentLibraryForm</Edit>
-  <New>DocumentLibraryForm</New>
-</FormTemplates>
-</file>
-
-<file path=customXml/item2.xml><?xml version="1.0" encoding="utf-8"?>
-<p:properties xmlns:p="http://schemas.microsoft.com/office/2006/metadata/properties" xmlns:xsi="http://www.w3.org/2001/XMLSchema-instance" xmlns:pc="http://schemas.microsoft.com/office/infopath/2007/PartnerControls">
-  <documentManagement/>
-</p:properties>
-</file>
-
-<file path=customXml/item3.xml><?xml version="1.0" encoding="utf-8"?>
 <ct:contentTypeSchema xmlns:ct="http://schemas.microsoft.com/office/2006/metadata/contentType" xmlns:ma="http://schemas.microsoft.com/office/2006/metadata/properties/metaAttributes" ct:_="" ma:_="" ma:contentTypeName="Document" ma:contentTypeID="0x010100DD75E95A0F27BD47AC31300285970B0D" ma:contentTypeVersion="0" ma:contentTypeDescription="Create a new document." ma:contentTypeScope="" ma:versionID="7e03151f1457cc55ca214237851778cf">
   <xsd:schema xmlns:xsd="http://www.w3.org/2001/XMLSchema" xmlns:xs="http://www.w3.org/2001/XMLSchema" xmlns:p="http://schemas.microsoft.com/office/2006/metadata/properties" targetNamespace="http://schemas.microsoft.com/office/2006/metadata/properties" ma:root="true" ma:fieldsID="6afbfcf7dd94f512a0c1521b617a20c3">
     <xsd:element name="properties">
@@ -8793,10 +8832,33 @@
 </ct:contentTypeSchema>
 </file>
 
+<file path=customXml/item2.xml><?xml version="1.0" encoding="utf-8"?>
+<p:properties xmlns:p="http://schemas.microsoft.com/office/2006/metadata/properties" xmlns:xsi="http://www.w3.org/2001/XMLSchema-instance" xmlns:pc="http://schemas.microsoft.com/office/infopath/2007/PartnerControls">
+  <documentManagement/>
+</p:properties>
+</file>
+
+<file path=customXml/item3.xml><?xml version="1.0" encoding="utf-8"?>
+<?mso-contentType ?>
+<FormTemplates xmlns="http://schemas.microsoft.com/sharepoint/v3/contenttype/forms">
+  <Display>DocumentLibraryForm</Display>
+  <Edit>DocumentLibraryForm</Edit>
+  <New>DocumentLibraryForm</New>
+</FormTemplates>
+</file>
+
 <file path=customXml/itemProps1.xml><?xml version="1.0" encoding="utf-8"?>
-<ds:datastoreItem xmlns:ds="http://schemas.openxmlformats.org/officeDocument/2006/customXml" ds:itemID="{4EC02564-B959-4AAA-9D39-C49DAE29D0D0}">
+<ds:datastoreItem xmlns:ds="http://schemas.openxmlformats.org/officeDocument/2006/customXml" ds:itemID="{D1103E8C-1CEA-4E5C-84EC-F2DC7E6BCD29}">
   <ds:schemaRefs>
-    <ds:schemaRef ds:uri="http://schemas.microsoft.com/sharepoint/v3/contenttype/forms"/>
+    <ds:schemaRef ds:uri="http://schemas.microsoft.com/office/2006/metadata/contentType"/>
+    <ds:schemaRef ds:uri="http://schemas.microsoft.com/office/2006/metadata/properties/metaAttributes"/>
+    <ds:schemaRef ds:uri="http://www.w3.org/2001/XMLSchema"/>
+    <ds:schemaRef ds:uri="http://schemas.microsoft.com/office/2006/metadata/properties"/>
+    <ds:schemaRef ds:uri="http://schemas.openxmlformats.org/package/2006/metadata/core-properties"/>
+    <ds:schemaRef ds:uri="http://purl.org/dc/elements/1.1/"/>
+    <ds:schemaRef ds:uri="http://purl.org/dc/terms/"/>
+    <ds:schemaRef ds:uri="http://schemas.microsoft.com/internal/obd"/>
+    <ds:schemaRef ds:uri="http://schemas.microsoft.com/office/infopath/2007/PartnerControls"/>
   </ds:schemaRefs>
 </ds:datastoreItem>
 </file>
@@ -8811,17 +8873,9 @@
 </file>
 
 <file path=customXml/itemProps3.xml><?xml version="1.0" encoding="utf-8"?>
-<ds:datastoreItem xmlns:ds="http://schemas.openxmlformats.org/officeDocument/2006/customXml" ds:itemID="{D1103E8C-1CEA-4E5C-84EC-F2DC7E6BCD29}">
+<ds:datastoreItem xmlns:ds="http://schemas.openxmlformats.org/officeDocument/2006/customXml" ds:itemID="{4EC02564-B959-4AAA-9D39-C49DAE29D0D0}">
   <ds:schemaRefs>
-    <ds:schemaRef ds:uri="http://schemas.microsoft.com/office/2006/metadata/contentType"/>
-    <ds:schemaRef ds:uri="http://schemas.microsoft.com/office/2006/metadata/properties/metaAttributes"/>
-    <ds:schemaRef ds:uri="http://www.w3.org/2001/XMLSchema"/>
-    <ds:schemaRef ds:uri="http://schemas.microsoft.com/office/2006/metadata/properties"/>
-    <ds:schemaRef ds:uri="http://schemas.openxmlformats.org/package/2006/metadata/core-properties"/>
-    <ds:schemaRef ds:uri="http://purl.org/dc/elements/1.1/"/>
-    <ds:schemaRef ds:uri="http://purl.org/dc/terms/"/>
-    <ds:schemaRef ds:uri="http://schemas.microsoft.com/internal/obd"/>
-    <ds:schemaRef ds:uri="http://schemas.microsoft.com/office/infopath/2007/PartnerControls"/>
+    <ds:schemaRef ds:uri="http://schemas.microsoft.com/sharepoint/v3/contenttype/forms"/>
   </ds:schemaRefs>
 </ds:datastoreItem>
 </file>
</xml_diff>